<commit_message>
feat: scraper.py y test_probe
</commit_message>
<xml_diff>
--- a/INTRODUCCION.docx
+++ b/INTRODUCCION.docx
@@ -791,7 +791,7 @@
     <w:p>
       <w:r>
         <w:pict w14:anchorId="0FC7B1A1">
-          <v:rect id="_x0000_i1151" style="width:0;height:1.5pt" o:hralign="center" o:hrstd="t" o:hr="t" fillcolor="#a0a0a0" stroked="f"/>
+          <v:rect id="_x0000_i1025" style="width:0;height:1.5pt" o:hralign="center" o:hrstd="t" o:hr="t" fillcolor="#a0a0a0" stroked="f"/>
         </w:pict>
       </w:r>
     </w:p>
@@ -1835,7 +1835,7 @@
     <w:p>
       <w:r>
         <w:pict w14:anchorId="7AF6247B">
-          <v:rect id="_x0000_i1152" style="width:0;height:1.5pt" o:hralign="center" o:hrstd="t" o:hr="t" fillcolor="#a0a0a0" stroked="f"/>
+          <v:rect id="_x0000_i1026" style="width:0;height:1.5pt" o:hralign="center" o:hrstd="t" o:hr="t" fillcolor="#a0a0a0" stroked="f"/>
         </w:pict>
       </w:r>
     </w:p>
@@ -2049,7 +2049,7 @@
     <w:p>
       <w:r>
         <w:pict w14:anchorId="4FE28F53">
-          <v:rect id="_x0000_i1153" style="width:0;height:1.5pt" o:hralign="center" o:hrstd="t" o:hr="t" fillcolor="#a0a0a0" stroked="f"/>
+          <v:rect id="_x0000_i1027" style="width:0;height:1.5pt" o:hralign="center" o:hrstd="t" o:hr="t" fillcolor="#a0a0a0" stroked="f"/>
         </w:pict>
       </w:r>
     </w:p>
@@ -2236,7 +2236,7 @@
     <w:p>
       <w:r>
         <w:pict w14:anchorId="41A13ABE">
-          <v:rect id="_x0000_i1154" style="width:0;height:1.5pt" o:hralign="center" o:hrstd="t" o:hr="t" fillcolor="#a0a0a0" stroked="f"/>
+          <v:rect id="_x0000_i1028" style="width:0;height:1.5pt" o:hralign="center" o:hrstd="t" o:hr="t" fillcolor="#a0a0a0" stroked="f"/>
         </w:pict>
       </w:r>
     </w:p>
@@ -2471,7 +2471,7 @@
     <w:p>
       <w:r>
         <w:pict w14:anchorId="615771D3">
-          <v:rect id="_x0000_i1155" style="width:0;height:1.5pt" o:hralign="center" o:hrstd="t" o:hr="t" fillcolor="#a0a0a0" stroked="f"/>
+          <v:rect id="_x0000_i1029" style="width:0;height:1.5pt" o:hralign="center" o:hrstd="t" o:hr="t" fillcolor="#a0a0a0" stroked="f"/>
         </w:pict>
       </w:r>
     </w:p>
@@ -2812,7 +2812,7 @@
     <w:p>
       <w:r>
         <w:pict w14:anchorId="72B68D95">
-          <v:rect id="_x0000_i1156" style="width:0;height:1.5pt" o:hralign="center" o:hrstd="t" o:hr="t" fillcolor="#a0a0a0" stroked="f"/>
+          <v:rect id="_x0000_i1030" style="width:0;height:1.5pt" o:hralign="center" o:hrstd="t" o:hr="t" fillcolor="#a0a0a0" stroked="f"/>
         </w:pict>
       </w:r>
     </w:p>
@@ -2971,7 +2971,7 @@
     <w:p>
       <w:r>
         <w:pict w14:anchorId="6062767A">
-          <v:rect id="_x0000_i1157" style="width:0;height:1.5pt" o:hralign="center" o:hrstd="t" o:hr="t" fillcolor="#a0a0a0" stroked="f"/>
+          <v:rect id="_x0000_i1031" style="width:0;height:1.5pt" o:hralign="center" o:hrstd="t" o:hr="t" fillcolor="#a0a0a0" stroked="f"/>
         </w:pict>
       </w:r>
     </w:p>
@@ -3167,6 +3167,1054 @@
         <w:t xml:space="preserve"> obligatorio.</w:t>
       </w:r>
     </w:p>
+    <w:p/>
+    <w:p>
+      <w:r>
+        <w:br w:type="page"/>
+      </w:r>
+    </w:p>
+    <w:p>
+      <w:r>
+        <w:lastRenderedPageBreak/>
+        <w:t xml:space="preserve">¡Exactamente! Ahora sí estamos entrando en la </w:t>
+      </w:r>
+      <w:r>
+        <w:rPr>
+          <w:b/>
+          <w:bCs/>
+        </w:rPr>
+        <w:t>lógica de negocio</w:t>
+      </w:r>
+      <w:r>
+        <w:t xml:space="preserve">, en la “salsa” del proyecto. Hasta aquí lo que hicimos fue preparar el </w:t>
+      </w:r>
+      <w:r>
+        <w:rPr>
+          <w:b/>
+          <w:bCs/>
+        </w:rPr>
+        <w:t xml:space="preserve">esqueleto del </w:t>
+      </w:r>
+      <w:proofErr w:type="spellStart"/>
+      <w:r>
+        <w:rPr>
+          <w:b/>
+          <w:bCs/>
+        </w:rPr>
+        <w:t>backend</w:t>
+      </w:r>
+      <w:proofErr w:type="spellEnd"/>
+      <w:r>
+        <w:t xml:space="preserve">: levantar </w:t>
+      </w:r>
+      <w:proofErr w:type="spellStart"/>
+      <w:r>
+        <w:t>Flask</w:t>
+      </w:r>
+      <w:proofErr w:type="spellEnd"/>
+      <w:r>
+        <w:t xml:space="preserve">, configurar la base de datos, inicializar extensiones, definir modelos y exponer </w:t>
+      </w:r>
+      <w:proofErr w:type="spellStart"/>
+      <w:r>
+        <w:t>endpoints</w:t>
+      </w:r>
+      <w:proofErr w:type="spellEnd"/>
+      <w:r>
+        <w:t xml:space="preserve"> básicos. Todo eso ya es infraestructura, listo para soportar la lógica real del </w:t>
+      </w:r>
+      <w:proofErr w:type="spellStart"/>
+      <w:r>
+        <w:t>scraper</w:t>
+      </w:r>
+      <w:proofErr w:type="spellEnd"/>
+      <w:r>
+        <w:t xml:space="preserve"> y la manipulación de datos.</w:t>
+      </w:r>
+    </w:p>
+    <w:p>
+      <w:r>
+        <w:t xml:space="preserve">Ahora el siguiente paso es </w:t>
+      </w:r>
+      <w:r>
+        <w:rPr>
+          <w:b/>
+          <w:bCs/>
+        </w:rPr>
+        <w:t xml:space="preserve">planificar cómo va a funcionar el </w:t>
+      </w:r>
+      <w:proofErr w:type="spellStart"/>
+      <w:r>
+        <w:rPr>
+          <w:b/>
+          <w:bCs/>
+        </w:rPr>
+        <w:t>scraper</w:t>
+      </w:r>
+      <w:proofErr w:type="spellEnd"/>
+      <w:r>
+        <w:rPr>
+          <w:b/>
+          <w:bCs/>
+        </w:rPr>
+        <w:t xml:space="preserve"> de </w:t>
+      </w:r>
+      <w:proofErr w:type="spellStart"/>
+      <w:r>
+        <w:rPr>
+          <w:b/>
+          <w:bCs/>
+        </w:rPr>
+        <w:t>FamaEmpleo</w:t>
+      </w:r>
+      <w:proofErr w:type="spellEnd"/>
+      <w:r>
+        <w:t xml:space="preserve">, qué librerías vamos a usar, cómo vamos a organizar el código y cómo vamos a interactuar con nuestra API y la base de datos. No vamos a entrar todavía a escribir </w:t>
+      </w:r>
+      <w:proofErr w:type="gramStart"/>
+      <w:r>
+        <w:t>código línea</w:t>
+      </w:r>
+      <w:proofErr w:type="gramEnd"/>
+      <w:r>
+        <w:t xml:space="preserve"> por línea, sino a definir el flujo completo, los módulos y las decisiones estratégicas.</w:t>
+      </w:r>
+    </w:p>
+    <w:p>
+      <w:r>
+        <w:pict w14:anchorId="63B4AF0E">
+          <v:rect id="_x0000_i1050" style="width:0;height:1.5pt" o:hralign="center" o:hrstd="t" o:hr="t" fillcolor="#a0a0a0" stroked="f"/>
+        </w:pict>
+      </w:r>
+    </w:p>
+    <w:p>
+      <w:pPr>
+        <w:rPr>
+          <w:b/>
+          <w:bCs/>
+        </w:rPr>
+      </w:pPr>
+      <w:r>
+        <w:rPr>
+          <w:b/>
+          <w:bCs/>
+        </w:rPr>
+        <w:t xml:space="preserve">Plan general de la lógica del </w:t>
+      </w:r>
+      <w:proofErr w:type="spellStart"/>
+      <w:r>
+        <w:rPr>
+          <w:b/>
+          <w:bCs/>
+        </w:rPr>
+        <w:t>scraper</w:t>
+      </w:r>
+      <w:proofErr w:type="spellEnd"/>
+    </w:p>
+    <w:p>
+      <w:pPr>
+        <w:numPr>
+          <w:ilvl w:val="0"/>
+          <w:numId w:val="9"/>
+        </w:numPr>
+      </w:pPr>
+      <w:r>
+        <w:rPr>
+          <w:b/>
+          <w:bCs/>
+        </w:rPr>
+        <w:t>Elección de la librería</w:t>
+      </w:r>
+    </w:p>
+    <w:p>
+      <w:pPr>
+        <w:numPr>
+          <w:ilvl w:val="1"/>
+          <w:numId w:val="9"/>
+        </w:numPr>
+      </w:pPr>
+      <w:proofErr w:type="spellStart"/>
+      <w:r>
+        <w:rPr>
+          <w:b/>
+          <w:bCs/>
+        </w:rPr>
+        <w:t>Playwright</w:t>
+      </w:r>
+      <w:proofErr w:type="spellEnd"/>
+      <w:r>
+        <w:t xml:space="preserve">: Ideal si la web usa </w:t>
+      </w:r>
+      <w:r>
+        <w:rPr>
+          <w:b/>
+          <w:bCs/>
+        </w:rPr>
+        <w:t>JavaScript dinámico</w:t>
+      </w:r>
+      <w:r>
+        <w:t xml:space="preserve">. Permite navegar, hacer </w:t>
+      </w:r>
+      <w:proofErr w:type="spellStart"/>
+      <w:r>
+        <w:t>login</w:t>
+      </w:r>
+      <w:proofErr w:type="spellEnd"/>
+      <w:r>
+        <w:t xml:space="preserve"> y esperar a que la página cargue contenido antes de extraerlo.</w:t>
+      </w:r>
+    </w:p>
+    <w:p>
+      <w:pPr>
+        <w:numPr>
+          <w:ilvl w:val="1"/>
+          <w:numId w:val="9"/>
+        </w:numPr>
+      </w:pPr>
+      <w:proofErr w:type="spellStart"/>
+      <w:r>
+        <w:rPr>
+          <w:b/>
+          <w:bCs/>
+        </w:rPr>
+        <w:t>Requests</w:t>
+      </w:r>
+      <w:proofErr w:type="spellEnd"/>
+      <w:r>
+        <w:rPr>
+          <w:b/>
+          <w:bCs/>
+        </w:rPr>
+        <w:t xml:space="preserve"> + </w:t>
+      </w:r>
+      <w:proofErr w:type="spellStart"/>
+      <w:r>
+        <w:rPr>
+          <w:b/>
+          <w:bCs/>
+        </w:rPr>
+        <w:t>BeautifulSoup</w:t>
+      </w:r>
+      <w:proofErr w:type="spellEnd"/>
+      <w:r>
+        <w:t xml:space="preserve">: Útil si la página es </w:t>
+      </w:r>
+      <w:r>
+        <w:rPr>
+          <w:b/>
+          <w:bCs/>
+        </w:rPr>
+        <w:t>estática</w:t>
+      </w:r>
+      <w:r>
+        <w:t xml:space="preserve"> y puedes obtener los datos directamente desde HTML. Más rápido y liviano, pero no sirve con JS dinámico.</w:t>
+      </w:r>
+    </w:p>
+    <w:p>
+      <w:pPr>
+        <w:numPr>
+          <w:ilvl w:val="1"/>
+          <w:numId w:val="9"/>
+        </w:numPr>
+      </w:pPr>
+      <w:proofErr w:type="spellStart"/>
+      <w:r>
+        <w:rPr>
+          <w:b/>
+          <w:bCs/>
+        </w:rPr>
+        <w:t>Decision</w:t>
+      </w:r>
+      <w:proofErr w:type="spellEnd"/>
+      <w:r>
+        <w:t xml:space="preserve">: </w:t>
+      </w:r>
+      <w:proofErr w:type="spellStart"/>
+      <w:r>
+        <w:t>FamaEmpleo</w:t>
+      </w:r>
+      <w:proofErr w:type="spellEnd"/>
+      <w:r>
+        <w:t xml:space="preserve"> parece tener </w:t>
+      </w:r>
+      <w:r>
+        <w:rPr>
+          <w:b/>
+          <w:bCs/>
+        </w:rPr>
+        <w:t>contenido cargado dinámicamente</w:t>
+      </w:r>
+      <w:r>
+        <w:t xml:space="preserve">, por lo que </w:t>
+      </w:r>
+      <w:proofErr w:type="spellStart"/>
+      <w:r>
+        <w:rPr>
+          <w:b/>
+          <w:bCs/>
+        </w:rPr>
+        <w:t>Playwright</w:t>
+      </w:r>
+      <w:proofErr w:type="spellEnd"/>
+      <w:r>
+        <w:t xml:space="preserve"> es la opción más robusta. </w:t>
+      </w:r>
+      <w:proofErr w:type="spellStart"/>
+      <w:r>
+        <w:t>Requests</w:t>
+      </w:r>
+      <w:proofErr w:type="spellEnd"/>
+      <w:r>
+        <w:t>/BS puede servir como prueba o para páginas simples.</w:t>
+      </w:r>
+    </w:p>
+    <w:p>
+      <w:pPr>
+        <w:numPr>
+          <w:ilvl w:val="0"/>
+          <w:numId w:val="9"/>
+        </w:numPr>
+      </w:pPr>
+      <w:r>
+        <w:rPr>
+          <w:b/>
+          <w:bCs/>
+        </w:rPr>
+        <w:t xml:space="preserve">Organización del módulo </w:t>
+      </w:r>
+      <w:proofErr w:type="spellStart"/>
+      <w:r>
+        <w:rPr>
+          <w:b/>
+          <w:bCs/>
+        </w:rPr>
+        <w:t>scraper</w:t>
+      </w:r>
+      <w:proofErr w:type="spellEnd"/>
+    </w:p>
+    <w:p>
+      <w:pPr>
+        <w:numPr>
+          <w:ilvl w:val="1"/>
+          <w:numId w:val="9"/>
+        </w:numPr>
+      </w:pPr>
+      <w:r>
+        <w:t>Crear carpeta app/</w:t>
+      </w:r>
+      <w:proofErr w:type="spellStart"/>
+      <w:r>
+        <w:t>scrapers</w:t>
+      </w:r>
+      <w:proofErr w:type="spellEnd"/>
+      <w:r>
+        <w:t>/fama (modular por portal).</w:t>
+      </w:r>
+    </w:p>
+    <w:p>
+      <w:pPr>
+        <w:numPr>
+          <w:ilvl w:val="1"/>
+          <w:numId w:val="9"/>
+        </w:numPr>
+      </w:pPr>
+      <w:r>
+        <w:t>Dentro, un archivo scraper.py que contenga funciones para:</w:t>
+      </w:r>
+    </w:p>
+    <w:p>
+      <w:pPr>
+        <w:numPr>
+          <w:ilvl w:val="2"/>
+          <w:numId w:val="9"/>
+        </w:numPr>
+      </w:pPr>
+      <w:r>
+        <w:t>Inicializar el navegador (</w:t>
+      </w:r>
+      <w:proofErr w:type="spellStart"/>
+      <w:r>
+        <w:t>Playwright</w:t>
+      </w:r>
+      <w:proofErr w:type="spellEnd"/>
+      <w:r>
+        <w:t>)</w:t>
+      </w:r>
+    </w:p>
+    <w:p>
+      <w:pPr>
+        <w:numPr>
+          <w:ilvl w:val="2"/>
+          <w:numId w:val="9"/>
+        </w:numPr>
+      </w:pPr>
+      <w:r>
+        <w:t xml:space="preserve">Hacer </w:t>
+      </w:r>
+      <w:proofErr w:type="spellStart"/>
+      <w:r>
+        <w:t>login</w:t>
+      </w:r>
+      <w:proofErr w:type="spellEnd"/>
+      <w:r>
+        <w:t xml:space="preserve"> si es necesario</w:t>
+      </w:r>
+    </w:p>
+    <w:p>
+      <w:pPr>
+        <w:numPr>
+          <w:ilvl w:val="2"/>
+          <w:numId w:val="9"/>
+        </w:numPr>
+      </w:pPr>
+      <w:r>
+        <w:t xml:space="preserve">Realizar búsquedas según los términos y filtros que guardamos en </w:t>
+      </w:r>
+      <w:proofErr w:type="spellStart"/>
+      <w:r>
+        <w:t>Busquedas</w:t>
+      </w:r>
+      <w:proofErr w:type="spellEnd"/>
+    </w:p>
+    <w:p>
+      <w:pPr>
+        <w:numPr>
+          <w:ilvl w:val="2"/>
+          <w:numId w:val="9"/>
+        </w:numPr>
+      </w:pPr>
+      <w:r>
+        <w:t xml:space="preserve">Extraer datos de cada oferta (titulo, empresa, ubicación, fecha, </w:t>
+      </w:r>
+      <w:proofErr w:type="spellStart"/>
+      <w:r>
+        <w:t>url</w:t>
+      </w:r>
+      <w:proofErr w:type="spellEnd"/>
+      <w:r>
+        <w:t>, descripción)</w:t>
+      </w:r>
+    </w:p>
+    <w:p>
+      <w:pPr>
+        <w:numPr>
+          <w:ilvl w:val="2"/>
+          <w:numId w:val="9"/>
+        </w:numPr>
+      </w:pPr>
+      <w:r>
+        <w:t>Devolver los resultados en formato JSON o diccionario listo para guardar en Ofertas</w:t>
+      </w:r>
+    </w:p>
+    <w:p>
+      <w:pPr>
+        <w:numPr>
+          <w:ilvl w:val="0"/>
+          <w:numId w:val="9"/>
+        </w:numPr>
+      </w:pPr>
+      <w:r>
+        <w:rPr>
+          <w:b/>
+          <w:bCs/>
+        </w:rPr>
+        <w:t>Integración con la base de datos</w:t>
+      </w:r>
+    </w:p>
+    <w:p>
+      <w:pPr>
+        <w:numPr>
+          <w:ilvl w:val="1"/>
+          <w:numId w:val="9"/>
+        </w:numPr>
+      </w:pPr>
+      <w:r>
+        <w:t xml:space="preserve">Cada vez que el </w:t>
+      </w:r>
+      <w:proofErr w:type="spellStart"/>
+      <w:r>
+        <w:t>scraper</w:t>
+      </w:r>
+      <w:proofErr w:type="spellEnd"/>
+      <w:r>
+        <w:t xml:space="preserve"> obtenga ofertas, se conecta a </w:t>
+      </w:r>
+      <w:proofErr w:type="spellStart"/>
+      <w:r>
+        <w:rPr>
+          <w:b/>
+          <w:bCs/>
+        </w:rPr>
+        <w:t>SQLAlchemy</w:t>
+      </w:r>
+      <w:proofErr w:type="spellEnd"/>
+      <w:r>
+        <w:t xml:space="preserve"> y hace un </w:t>
+      </w:r>
+      <w:proofErr w:type="spellStart"/>
+      <w:r>
+        <w:t>db.session.add_</w:t>
+      </w:r>
+      <w:proofErr w:type="gramStart"/>
+      <w:r>
+        <w:t>all</w:t>
+      </w:r>
+      <w:proofErr w:type="spellEnd"/>
+      <w:r>
+        <w:t>(</w:t>
+      </w:r>
+      <w:proofErr w:type="gramEnd"/>
+      <w:r>
+        <w:t>) o inserciones individuales para la tabla Ofertas.</w:t>
+      </w:r>
+    </w:p>
+    <w:p>
+      <w:pPr>
+        <w:numPr>
+          <w:ilvl w:val="1"/>
+          <w:numId w:val="9"/>
+        </w:numPr>
+      </w:pPr>
+      <w:r>
+        <w:t xml:space="preserve">Se puede agregar lógica de </w:t>
+      </w:r>
+      <w:r>
+        <w:rPr>
+          <w:b/>
+          <w:bCs/>
+        </w:rPr>
+        <w:t>evitar duplicados</w:t>
+      </w:r>
+      <w:r>
+        <w:t xml:space="preserve">, por </w:t>
+      </w:r>
+      <w:proofErr w:type="gramStart"/>
+      <w:r>
+        <w:t>ejemplo</w:t>
+      </w:r>
+      <w:proofErr w:type="gramEnd"/>
+      <w:r>
+        <w:t xml:space="preserve"> comparando </w:t>
+      </w:r>
+      <w:proofErr w:type="spellStart"/>
+      <w:r>
+        <w:t>url</w:t>
+      </w:r>
+      <w:proofErr w:type="spellEnd"/>
+      <w:r>
+        <w:t xml:space="preserve"> o </w:t>
+      </w:r>
+      <w:proofErr w:type="spellStart"/>
+      <w:r>
+        <w:t>titulo</w:t>
+      </w:r>
+      <w:proofErr w:type="spellEnd"/>
+      <w:r>
+        <w:t xml:space="preserve"> + empresa.</w:t>
+      </w:r>
+    </w:p>
+    <w:p>
+      <w:pPr>
+        <w:numPr>
+          <w:ilvl w:val="0"/>
+          <w:numId w:val="9"/>
+        </w:numPr>
+      </w:pPr>
+      <w:r>
+        <w:rPr>
+          <w:b/>
+          <w:bCs/>
+        </w:rPr>
+        <w:t>Gestión de filtros y búsquedas</w:t>
+      </w:r>
+    </w:p>
+    <w:p>
+      <w:pPr>
+        <w:numPr>
+          <w:ilvl w:val="1"/>
+          <w:numId w:val="9"/>
+        </w:numPr>
+      </w:pPr>
+      <w:r>
+        <w:t xml:space="preserve">Usar la tabla </w:t>
+      </w:r>
+      <w:proofErr w:type="spellStart"/>
+      <w:r>
+        <w:t>Busquedas</w:t>
+      </w:r>
+      <w:proofErr w:type="spellEnd"/>
+      <w:r>
+        <w:t xml:space="preserve"> para leer los términos y filtros activos.</w:t>
+      </w:r>
+    </w:p>
+    <w:p>
+      <w:pPr>
+        <w:numPr>
+          <w:ilvl w:val="1"/>
+          <w:numId w:val="9"/>
+        </w:numPr>
+      </w:pPr>
+      <w:r>
+        <w:lastRenderedPageBreak/>
+        <w:t xml:space="preserve">El </w:t>
+      </w:r>
+      <w:proofErr w:type="spellStart"/>
+      <w:r>
+        <w:t>scraper</w:t>
+      </w:r>
+      <w:proofErr w:type="spellEnd"/>
+      <w:r>
+        <w:t xml:space="preserve"> recorre cada búsqueda y ejecuta la consulta en la web, guardando resultados asociados a esa búsqueda si se desea (relacionando </w:t>
+      </w:r>
+      <w:proofErr w:type="spellStart"/>
+      <w:r>
+        <w:t>oferta_id</w:t>
+      </w:r>
+      <w:proofErr w:type="spellEnd"/>
+      <w:r>
+        <w:t xml:space="preserve"> y </w:t>
+      </w:r>
+      <w:proofErr w:type="spellStart"/>
+      <w:r>
+        <w:t>busqueda_id</w:t>
+      </w:r>
+      <w:proofErr w:type="spellEnd"/>
+      <w:r>
+        <w:t>).</w:t>
+      </w:r>
+    </w:p>
+    <w:p>
+      <w:pPr>
+        <w:numPr>
+          <w:ilvl w:val="0"/>
+          <w:numId w:val="9"/>
+        </w:numPr>
+      </w:pPr>
+      <w:r>
+        <w:rPr>
+          <w:b/>
+          <w:bCs/>
+        </w:rPr>
+        <w:t>Notas y seguimiento</w:t>
+      </w:r>
+    </w:p>
+    <w:p>
+      <w:pPr>
+        <w:numPr>
+          <w:ilvl w:val="1"/>
+          <w:numId w:val="9"/>
+        </w:numPr>
+      </w:pPr>
+      <w:proofErr w:type="spellStart"/>
+      <w:r>
+        <w:t>Endpoints</w:t>
+      </w:r>
+      <w:proofErr w:type="spellEnd"/>
+      <w:r>
+        <w:t xml:space="preserve"> /notas permiten agregar anotaciones manuales sobre ofertas.</w:t>
+      </w:r>
+    </w:p>
+    <w:p>
+      <w:pPr>
+        <w:numPr>
+          <w:ilvl w:val="1"/>
+          <w:numId w:val="9"/>
+        </w:numPr>
+      </w:pPr>
+      <w:r>
+        <w:t xml:space="preserve">Eventualmente, el </w:t>
+      </w:r>
+      <w:proofErr w:type="spellStart"/>
+      <w:r>
+        <w:t>scraper</w:t>
+      </w:r>
+      <w:proofErr w:type="spellEnd"/>
+      <w:r>
+        <w:t xml:space="preserve"> podría generar notas automáticas (por ejemplo, “Oferta ya existe” o “Nueva oferta agregada hoy”).</w:t>
+      </w:r>
+    </w:p>
+    <w:p>
+      <w:pPr>
+        <w:numPr>
+          <w:ilvl w:val="0"/>
+          <w:numId w:val="9"/>
+        </w:numPr>
+      </w:pPr>
+      <w:r>
+        <w:rPr>
+          <w:b/>
+          <w:bCs/>
+        </w:rPr>
+        <w:t>Arquitectura general</w:t>
+      </w:r>
+    </w:p>
+    <w:p>
+      <w:pPr>
+        <w:numPr>
+          <w:ilvl w:val="1"/>
+          <w:numId w:val="9"/>
+        </w:numPr>
+      </w:pPr>
+      <w:proofErr w:type="spellStart"/>
+      <w:r>
+        <w:rPr>
+          <w:b/>
+          <w:bCs/>
+        </w:rPr>
+        <w:t>Backend</w:t>
+      </w:r>
+      <w:proofErr w:type="spellEnd"/>
+      <w:r>
+        <w:rPr>
+          <w:b/>
+          <w:bCs/>
+        </w:rPr>
+        <w:t xml:space="preserve"> principal</w:t>
+      </w:r>
+      <w:r>
+        <w:t xml:space="preserve">: </w:t>
+      </w:r>
+      <w:proofErr w:type="spellStart"/>
+      <w:r>
+        <w:t>Flask</w:t>
+      </w:r>
+      <w:proofErr w:type="spellEnd"/>
+      <w:r>
+        <w:t xml:space="preserve"> + API + DB + extensiones</w:t>
+      </w:r>
+    </w:p>
+    <w:p>
+      <w:pPr>
+        <w:numPr>
+          <w:ilvl w:val="1"/>
+          <w:numId w:val="9"/>
+        </w:numPr>
+      </w:pPr>
+      <w:r>
+        <w:rPr>
+          <w:b/>
+          <w:bCs/>
+        </w:rPr>
+        <w:t xml:space="preserve">Módulo </w:t>
+      </w:r>
+      <w:proofErr w:type="spellStart"/>
+      <w:r>
+        <w:rPr>
+          <w:b/>
+          <w:bCs/>
+        </w:rPr>
+        <w:t>scraper</w:t>
+      </w:r>
+      <w:proofErr w:type="spellEnd"/>
+      <w:r>
+        <w:t xml:space="preserve">: independiente, que se puede ejecutar como script, cron </w:t>
+      </w:r>
+      <w:proofErr w:type="spellStart"/>
+      <w:r>
+        <w:t>job</w:t>
+      </w:r>
+      <w:proofErr w:type="spellEnd"/>
+      <w:r>
+        <w:t xml:space="preserve"> local o comando </w:t>
+      </w:r>
+      <w:proofErr w:type="spellStart"/>
+      <w:r>
+        <w:t>Flask</w:t>
+      </w:r>
+      <w:proofErr w:type="spellEnd"/>
+    </w:p>
+    <w:p>
+      <w:pPr>
+        <w:numPr>
+          <w:ilvl w:val="1"/>
+          <w:numId w:val="9"/>
+        </w:numPr>
+      </w:pPr>
+      <w:r>
+        <w:rPr>
+          <w:b/>
+          <w:bCs/>
+        </w:rPr>
+        <w:t>Integración</w:t>
+      </w:r>
+      <w:r>
+        <w:t xml:space="preserve">: el </w:t>
+      </w:r>
+      <w:proofErr w:type="spellStart"/>
+      <w:r>
+        <w:t>scraper</w:t>
+      </w:r>
+      <w:proofErr w:type="spellEnd"/>
+      <w:r>
+        <w:t xml:space="preserve"> llama a funciones que hacen </w:t>
+      </w:r>
+      <w:proofErr w:type="spellStart"/>
+      <w:proofErr w:type="gramStart"/>
+      <w:r>
+        <w:t>db.session.add</w:t>
+      </w:r>
+      <w:proofErr w:type="spellEnd"/>
+      <w:r>
+        <w:t>(</w:t>
+      </w:r>
+      <w:proofErr w:type="gramEnd"/>
+      <w:r>
+        <w:t>) → la API ya puede consultar los datos vía /api/ofertas</w:t>
+      </w:r>
+    </w:p>
+    <w:p>
+      <w:pPr>
+        <w:numPr>
+          <w:ilvl w:val="1"/>
+          <w:numId w:val="9"/>
+        </w:numPr>
+      </w:pPr>
+      <w:r>
+        <w:rPr>
+          <w:b/>
+          <w:bCs/>
+        </w:rPr>
+        <w:t>Escalabilidad</w:t>
+      </w:r>
+      <w:r>
+        <w:t>: cada portal (</w:t>
+      </w:r>
+      <w:proofErr w:type="spellStart"/>
+      <w:r>
+        <w:t>FamaEmpleo</w:t>
+      </w:r>
+      <w:proofErr w:type="spellEnd"/>
+      <w:r>
+        <w:t>, CompuTrabajo, etc.) tiene su propio módulo, con misma interfaz de entrada/salida.</w:t>
+      </w:r>
+    </w:p>
+    <w:p>
+      <w:r>
+        <w:pict w14:anchorId="25ACA938">
+          <v:rect id="_x0000_i1051" style="width:0;height:1.5pt" o:hralign="center" o:hrstd="t" o:hr="t" fillcolor="#a0a0a0" stroked="f"/>
+        </w:pict>
+      </w:r>
+    </w:p>
+    <w:p>
+      <w:r>
+        <w:rPr>
+          <w:rFonts w:ascii="Segoe UI Emoji" w:hAnsi="Segoe UI Emoji" w:cs="Segoe UI Emoji"/>
+        </w:rPr>
+        <w:t>💡</w:t>
+      </w:r>
+      <w:r>
+        <w:t xml:space="preserve"> </w:t>
+      </w:r>
+      <w:r>
+        <w:rPr>
+          <w:b/>
+          <w:bCs/>
+        </w:rPr>
+        <w:t>Resumen de decisiones estratégicas:</w:t>
+      </w:r>
+    </w:p>
+    <w:p>
+      <w:pPr>
+        <w:numPr>
+          <w:ilvl w:val="0"/>
+          <w:numId w:val="10"/>
+        </w:numPr>
+      </w:pPr>
+      <w:r>
+        <w:t xml:space="preserve">Librería principal: </w:t>
+      </w:r>
+      <w:proofErr w:type="spellStart"/>
+      <w:r>
+        <w:rPr>
+          <w:b/>
+          <w:bCs/>
+        </w:rPr>
+        <w:t>Playwright</w:t>
+      </w:r>
+      <w:proofErr w:type="spellEnd"/>
+      <w:r>
+        <w:t xml:space="preserve"> (por JS dinámico)</w:t>
+      </w:r>
+    </w:p>
+    <w:p>
+      <w:pPr>
+        <w:numPr>
+          <w:ilvl w:val="0"/>
+          <w:numId w:val="10"/>
+        </w:numPr>
+      </w:pPr>
+      <w:proofErr w:type="spellStart"/>
+      <w:r>
+        <w:t>Scraper</w:t>
+      </w:r>
+      <w:proofErr w:type="spellEnd"/>
+      <w:r>
+        <w:t xml:space="preserve"> modular por portal → app/</w:t>
+      </w:r>
+      <w:proofErr w:type="spellStart"/>
+      <w:r>
+        <w:t>scrapers</w:t>
+      </w:r>
+      <w:proofErr w:type="spellEnd"/>
+      <w:r>
+        <w:t>/&lt;portal&gt;</w:t>
+      </w:r>
+    </w:p>
+    <w:p>
+      <w:pPr>
+        <w:numPr>
+          <w:ilvl w:val="0"/>
+          <w:numId w:val="10"/>
+        </w:numPr>
+      </w:pPr>
+      <w:r>
+        <w:t>Extraer datos → transformar a diccionario → guardar en base de datos</w:t>
+      </w:r>
+    </w:p>
+    <w:p>
+      <w:pPr>
+        <w:numPr>
+          <w:ilvl w:val="0"/>
+          <w:numId w:val="10"/>
+        </w:numPr>
+      </w:pPr>
+      <w:r>
+        <w:t xml:space="preserve">Usar la tabla </w:t>
+      </w:r>
+      <w:proofErr w:type="spellStart"/>
+      <w:r>
+        <w:t>Busquedas</w:t>
+      </w:r>
+      <w:proofErr w:type="spellEnd"/>
+      <w:r>
+        <w:t xml:space="preserve"> como motor de </w:t>
+      </w:r>
+      <w:proofErr w:type="spellStart"/>
+      <w:r>
+        <w:t>queries</w:t>
+      </w:r>
+      <w:proofErr w:type="spellEnd"/>
+      <w:r>
+        <w:t xml:space="preserve"> para automatizar búsqueda de ofertas</w:t>
+      </w:r>
+    </w:p>
+    <w:p>
+      <w:pPr>
+        <w:numPr>
+          <w:ilvl w:val="0"/>
+          <w:numId w:val="10"/>
+        </w:numPr>
+      </w:pPr>
+      <w:r>
+        <w:t xml:space="preserve">La API queda como </w:t>
+      </w:r>
+      <w:r>
+        <w:rPr>
+          <w:b/>
+          <w:bCs/>
+        </w:rPr>
+        <w:t>capa de consulta y visualización</w:t>
+      </w:r>
+      <w:r>
+        <w:t xml:space="preserve">, independiente del </w:t>
+      </w:r>
+      <w:proofErr w:type="spellStart"/>
+      <w:r>
+        <w:t>scraper</w:t>
+      </w:r>
+      <w:proofErr w:type="spellEnd"/>
+    </w:p>
+    <w:p>
+      <w:r>
+        <w:pict w14:anchorId="6BE489DB">
+          <v:rect id="_x0000_i1052" style="width:0;height:1.5pt" o:hralign="center" o:hrstd="t" o:hr="t" fillcolor="#a0a0a0" stroked="f"/>
+        </w:pict>
+      </w:r>
+    </w:p>
+    <w:p>
+      <w:r>
+        <w:t xml:space="preserve">Si quieres, el siguiente paso sería </w:t>
+      </w:r>
+      <w:r>
+        <w:rPr>
+          <w:b/>
+          <w:bCs/>
+        </w:rPr>
+        <w:t xml:space="preserve">definir la estructura de archivos y funciones del </w:t>
+      </w:r>
+      <w:proofErr w:type="spellStart"/>
+      <w:r>
+        <w:rPr>
+          <w:b/>
+          <w:bCs/>
+        </w:rPr>
+        <w:t>scraper</w:t>
+      </w:r>
+      <w:proofErr w:type="spellEnd"/>
+      <w:r>
+        <w:rPr>
+          <w:b/>
+          <w:bCs/>
+        </w:rPr>
+        <w:t xml:space="preserve"> de </w:t>
+      </w:r>
+      <w:proofErr w:type="spellStart"/>
+      <w:r>
+        <w:rPr>
+          <w:b/>
+          <w:bCs/>
+        </w:rPr>
+        <w:t>FamaEmpleo</w:t>
+      </w:r>
+      <w:proofErr w:type="spellEnd"/>
+      <w:r>
+        <w:t xml:space="preserve">, indicando </w:t>
+      </w:r>
+      <w:r>
+        <w:rPr>
+          <w:b/>
+          <w:bCs/>
+        </w:rPr>
+        <w:t>qué hace cada función</w:t>
+      </w:r>
+      <w:r>
+        <w:t xml:space="preserve">, </w:t>
+      </w:r>
+      <w:r>
+        <w:rPr>
+          <w:b/>
+          <w:bCs/>
+        </w:rPr>
+        <w:t>qué devuelve</w:t>
+      </w:r>
+      <w:r>
+        <w:t xml:space="preserve"> y </w:t>
+      </w:r>
+      <w:r>
+        <w:rPr>
+          <w:b/>
+          <w:bCs/>
+        </w:rPr>
+        <w:t>cómo se conecta con la base de datos</w:t>
+      </w:r>
+      <w:r>
+        <w:t>, todo en planificación, antes de escribir código.</w:t>
+      </w:r>
+    </w:p>
+    <w:p>
+      <w:r>
+        <w:t xml:space="preserve">¿Quieres que hagamos esa planificación del </w:t>
+      </w:r>
+      <w:proofErr w:type="spellStart"/>
+      <w:r>
+        <w:t>scraper</w:t>
+      </w:r>
+      <w:proofErr w:type="spellEnd"/>
+      <w:r>
+        <w:t xml:space="preserve"> ahora?</w:t>
+      </w:r>
+    </w:p>
+    <w:p/>
     <w:p/>
     <w:sectPr>
       <w:pgSz w:w="15840" w:h="12240" w:orient="landscape"/>
@@ -3407,6 +4455,127 @@
     </w:lvl>
   </w:abstractNum>
   <w:abstractNum w:abstractNumId="2" w15:restartNumberingAfterBreak="0">
+    <w:nsid w:val="2F081037"/>
+    <w:multiLevelType w:val="multilevel"/>
+    <w:tmpl w:val="708C0DE6"/>
+    <w:lvl w:ilvl="0">
+      <w:start w:val="1"/>
+      <w:numFmt w:val="decimal"/>
+      <w:lvlText w:val="%1."/>
+      <w:lvlJc w:val="left"/>
+      <w:pPr>
+        <w:tabs>
+          <w:tab w:val="num" w:pos="720"/>
+        </w:tabs>
+        <w:ind w:left="720" w:hanging="360"/>
+      </w:pPr>
+    </w:lvl>
+    <w:lvl w:ilvl="1">
+      <w:start w:val="1"/>
+      <w:numFmt w:val="bullet"/>
+      <w:lvlText w:val="o"/>
+      <w:lvlJc w:val="left"/>
+      <w:pPr>
+        <w:tabs>
+          <w:tab w:val="num" w:pos="1440"/>
+        </w:tabs>
+        <w:ind w:left="1440" w:hanging="360"/>
+      </w:pPr>
+      <w:rPr>
+        <w:rFonts w:ascii="Courier New" w:hAnsi="Courier New" w:hint="default"/>
+        <w:sz w:val="20"/>
+      </w:rPr>
+    </w:lvl>
+    <w:lvl w:ilvl="2">
+      <w:start w:val="1"/>
+      <w:numFmt w:val="bullet"/>
+      <w:lvlText w:val=""/>
+      <w:lvlJc w:val="left"/>
+      <w:pPr>
+        <w:tabs>
+          <w:tab w:val="num" w:pos="2160"/>
+        </w:tabs>
+        <w:ind w:left="2160" w:hanging="360"/>
+      </w:pPr>
+      <w:rPr>
+        <w:rFonts w:ascii="Wingdings" w:hAnsi="Wingdings" w:hint="default"/>
+        <w:sz w:val="20"/>
+      </w:rPr>
+    </w:lvl>
+    <w:lvl w:ilvl="3" w:tentative="1">
+      <w:start w:val="1"/>
+      <w:numFmt w:val="decimal"/>
+      <w:lvlText w:val="%4."/>
+      <w:lvlJc w:val="left"/>
+      <w:pPr>
+        <w:tabs>
+          <w:tab w:val="num" w:pos="2880"/>
+        </w:tabs>
+        <w:ind w:left="2880" w:hanging="360"/>
+      </w:pPr>
+    </w:lvl>
+    <w:lvl w:ilvl="4" w:tentative="1">
+      <w:start w:val="1"/>
+      <w:numFmt w:val="decimal"/>
+      <w:lvlText w:val="%5."/>
+      <w:lvlJc w:val="left"/>
+      <w:pPr>
+        <w:tabs>
+          <w:tab w:val="num" w:pos="3600"/>
+        </w:tabs>
+        <w:ind w:left="3600" w:hanging="360"/>
+      </w:pPr>
+    </w:lvl>
+    <w:lvl w:ilvl="5" w:tentative="1">
+      <w:start w:val="1"/>
+      <w:numFmt w:val="decimal"/>
+      <w:lvlText w:val="%6."/>
+      <w:lvlJc w:val="left"/>
+      <w:pPr>
+        <w:tabs>
+          <w:tab w:val="num" w:pos="4320"/>
+        </w:tabs>
+        <w:ind w:left="4320" w:hanging="360"/>
+      </w:pPr>
+    </w:lvl>
+    <w:lvl w:ilvl="6" w:tentative="1">
+      <w:start w:val="1"/>
+      <w:numFmt w:val="decimal"/>
+      <w:lvlText w:val="%7."/>
+      <w:lvlJc w:val="left"/>
+      <w:pPr>
+        <w:tabs>
+          <w:tab w:val="num" w:pos="5040"/>
+        </w:tabs>
+        <w:ind w:left="5040" w:hanging="360"/>
+      </w:pPr>
+    </w:lvl>
+    <w:lvl w:ilvl="7" w:tentative="1">
+      <w:start w:val="1"/>
+      <w:numFmt w:val="decimal"/>
+      <w:lvlText w:val="%8."/>
+      <w:lvlJc w:val="left"/>
+      <w:pPr>
+        <w:tabs>
+          <w:tab w:val="num" w:pos="5760"/>
+        </w:tabs>
+        <w:ind w:left="5760" w:hanging="360"/>
+      </w:pPr>
+    </w:lvl>
+    <w:lvl w:ilvl="8" w:tentative="1">
+      <w:start w:val="1"/>
+      <w:numFmt w:val="decimal"/>
+      <w:lvlText w:val="%9."/>
+      <w:lvlJc w:val="left"/>
+      <w:pPr>
+        <w:tabs>
+          <w:tab w:val="num" w:pos="6480"/>
+        </w:tabs>
+        <w:ind w:left="6480" w:hanging="360"/>
+      </w:pPr>
+    </w:lvl>
+  </w:abstractNum>
+  <w:abstractNum w:abstractNumId="3" w15:restartNumberingAfterBreak="0">
     <w:nsid w:val="45B61F7C"/>
     <w:multiLevelType w:val="multilevel"/>
     <w:tmpl w:val="1B0E5036"/>
@@ -3519,7 +4688,156 @@
       </w:pPr>
     </w:lvl>
   </w:abstractNum>
-  <w:abstractNum w:abstractNumId="3" w15:restartNumberingAfterBreak="0">
+  <w:abstractNum w:abstractNumId="4" w15:restartNumberingAfterBreak="0">
+    <w:nsid w:val="4B497924"/>
+    <w:multiLevelType w:val="multilevel"/>
+    <w:tmpl w:val="579A2540"/>
+    <w:lvl w:ilvl="0">
+      <w:start w:val="1"/>
+      <w:numFmt w:val="bullet"/>
+      <w:lvlText w:val=""/>
+      <w:lvlJc w:val="left"/>
+      <w:pPr>
+        <w:tabs>
+          <w:tab w:val="num" w:pos="720"/>
+        </w:tabs>
+        <w:ind w:left="720" w:hanging="360"/>
+      </w:pPr>
+      <w:rPr>
+        <w:rFonts w:ascii="Symbol" w:hAnsi="Symbol" w:hint="default"/>
+        <w:sz w:val="20"/>
+      </w:rPr>
+    </w:lvl>
+    <w:lvl w:ilvl="1" w:tentative="1">
+      <w:start w:val="1"/>
+      <w:numFmt w:val="bullet"/>
+      <w:lvlText w:val="o"/>
+      <w:lvlJc w:val="left"/>
+      <w:pPr>
+        <w:tabs>
+          <w:tab w:val="num" w:pos="1440"/>
+        </w:tabs>
+        <w:ind w:left="1440" w:hanging="360"/>
+      </w:pPr>
+      <w:rPr>
+        <w:rFonts w:ascii="Courier New" w:hAnsi="Courier New" w:hint="default"/>
+        <w:sz w:val="20"/>
+      </w:rPr>
+    </w:lvl>
+    <w:lvl w:ilvl="2" w:tentative="1">
+      <w:start w:val="1"/>
+      <w:numFmt w:val="bullet"/>
+      <w:lvlText w:val=""/>
+      <w:lvlJc w:val="left"/>
+      <w:pPr>
+        <w:tabs>
+          <w:tab w:val="num" w:pos="2160"/>
+        </w:tabs>
+        <w:ind w:left="2160" w:hanging="360"/>
+      </w:pPr>
+      <w:rPr>
+        <w:rFonts w:ascii="Wingdings" w:hAnsi="Wingdings" w:hint="default"/>
+        <w:sz w:val="20"/>
+      </w:rPr>
+    </w:lvl>
+    <w:lvl w:ilvl="3" w:tentative="1">
+      <w:start w:val="1"/>
+      <w:numFmt w:val="bullet"/>
+      <w:lvlText w:val=""/>
+      <w:lvlJc w:val="left"/>
+      <w:pPr>
+        <w:tabs>
+          <w:tab w:val="num" w:pos="2880"/>
+        </w:tabs>
+        <w:ind w:left="2880" w:hanging="360"/>
+      </w:pPr>
+      <w:rPr>
+        <w:rFonts w:ascii="Wingdings" w:hAnsi="Wingdings" w:hint="default"/>
+        <w:sz w:val="20"/>
+      </w:rPr>
+    </w:lvl>
+    <w:lvl w:ilvl="4" w:tentative="1">
+      <w:start w:val="1"/>
+      <w:numFmt w:val="bullet"/>
+      <w:lvlText w:val=""/>
+      <w:lvlJc w:val="left"/>
+      <w:pPr>
+        <w:tabs>
+          <w:tab w:val="num" w:pos="3600"/>
+        </w:tabs>
+        <w:ind w:left="3600" w:hanging="360"/>
+      </w:pPr>
+      <w:rPr>
+        <w:rFonts w:ascii="Wingdings" w:hAnsi="Wingdings" w:hint="default"/>
+        <w:sz w:val="20"/>
+      </w:rPr>
+    </w:lvl>
+    <w:lvl w:ilvl="5" w:tentative="1">
+      <w:start w:val="1"/>
+      <w:numFmt w:val="bullet"/>
+      <w:lvlText w:val=""/>
+      <w:lvlJc w:val="left"/>
+      <w:pPr>
+        <w:tabs>
+          <w:tab w:val="num" w:pos="4320"/>
+        </w:tabs>
+        <w:ind w:left="4320" w:hanging="360"/>
+      </w:pPr>
+      <w:rPr>
+        <w:rFonts w:ascii="Wingdings" w:hAnsi="Wingdings" w:hint="default"/>
+        <w:sz w:val="20"/>
+      </w:rPr>
+    </w:lvl>
+    <w:lvl w:ilvl="6" w:tentative="1">
+      <w:start w:val="1"/>
+      <w:numFmt w:val="bullet"/>
+      <w:lvlText w:val=""/>
+      <w:lvlJc w:val="left"/>
+      <w:pPr>
+        <w:tabs>
+          <w:tab w:val="num" w:pos="5040"/>
+        </w:tabs>
+        <w:ind w:left="5040" w:hanging="360"/>
+      </w:pPr>
+      <w:rPr>
+        <w:rFonts w:ascii="Wingdings" w:hAnsi="Wingdings" w:hint="default"/>
+        <w:sz w:val="20"/>
+      </w:rPr>
+    </w:lvl>
+    <w:lvl w:ilvl="7" w:tentative="1">
+      <w:start w:val="1"/>
+      <w:numFmt w:val="bullet"/>
+      <w:lvlText w:val=""/>
+      <w:lvlJc w:val="left"/>
+      <w:pPr>
+        <w:tabs>
+          <w:tab w:val="num" w:pos="5760"/>
+        </w:tabs>
+        <w:ind w:left="5760" w:hanging="360"/>
+      </w:pPr>
+      <w:rPr>
+        <w:rFonts w:ascii="Wingdings" w:hAnsi="Wingdings" w:hint="default"/>
+        <w:sz w:val="20"/>
+      </w:rPr>
+    </w:lvl>
+    <w:lvl w:ilvl="8" w:tentative="1">
+      <w:start w:val="1"/>
+      <w:numFmt w:val="bullet"/>
+      <w:lvlText w:val=""/>
+      <w:lvlJc w:val="left"/>
+      <w:pPr>
+        <w:tabs>
+          <w:tab w:val="num" w:pos="6480"/>
+        </w:tabs>
+        <w:ind w:left="6480" w:hanging="360"/>
+      </w:pPr>
+      <w:rPr>
+        <w:rFonts w:ascii="Wingdings" w:hAnsi="Wingdings" w:hint="default"/>
+        <w:sz w:val="20"/>
+      </w:rPr>
+    </w:lvl>
+  </w:abstractNum>
+  <w:abstractNum w:abstractNumId="5" w15:restartNumberingAfterBreak="0">
     <w:nsid w:val="593A3DAC"/>
     <w:multiLevelType w:val="multilevel"/>
     <w:tmpl w:val="66B0EEFC"/>
@@ -3668,7 +4986,7 @@
       </w:rPr>
     </w:lvl>
   </w:abstractNum>
-  <w:abstractNum w:abstractNumId="4" w15:restartNumberingAfterBreak="0">
+  <w:abstractNum w:abstractNumId="6" w15:restartNumberingAfterBreak="0">
     <w:nsid w:val="70331714"/>
     <w:multiLevelType w:val="multilevel"/>
     <w:tmpl w:val="40A8F2CE"/>
@@ -3781,7 +5099,7 @@
       </w:pPr>
     </w:lvl>
   </w:abstractNum>
-  <w:abstractNum w:abstractNumId="5" w15:restartNumberingAfterBreak="0">
+  <w:abstractNum w:abstractNumId="7" w15:restartNumberingAfterBreak="0">
     <w:nsid w:val="75E22EF8"/>
     <w:multiLevelType w:val="multilevel"/>
     <w:tmpl w:val="1792C32E"/>
@@ -3930,7 +5248,7 @@
       </w:rPr>
     </w:lvl>
   </w:abstractNum>
-  <w:abstractNum w:abstractNumId="6" w15:restartNumberingAfterBreak="0">
+  <w:abstractNum w:abstractNumId="8" w15:restartNumberingAfterBreak="0">
     <w:nsid w:val="7DAA2470"/>
     <w:multiLevelType w:val="multilevel"/>
     <w:tmpl w:val="4672D94C"/>
@@ -4043,7 +5361,7 @@
       </w:pPr>
     </w:lvl>
   </w:abstractNum>
-  <w:abstractNum w:abstractNumId="7" w15:restartNumberingAfterBreak="0">
+  <w:abstractNum w:abstractNumId="9" w15:restartNumberingAfterBreak="0">
     <w:nsid w:val="7E1E2768"/>
     <w:multiLevelType w:val="multilevel"/>
     <w:tmpl w:val="D960C224"/>
@@ -4157,16 +5475,16 @@
     </w:lvl>
   </w:abstractNum>
   <w:num w:numId="1" w16cid:durableId="853156178">
-    <w:abstractNumId w:val="7"/>
+    <w:abstractNumId w:val="9"/>
   </w:num>
   <w:num w:numId="2" w16cid:durableId="1126049479">
-    <w:abstractNumId w:val="2"/>
+    <w:abstractNumId w:val="3"/>
   </w:num>
   <w:num w:numId="3" w16cid:durableId="1952516139">
-    <w:abstractNumId w:val="3"/>
+    <w:abstractNumId w:val="5"/>
   </w:num>
   <w:num w:numId="4" w16cid:durableId="1648197123">
-    <w:abstractNumId w:val="6"/>
+    <w:abstractNumId w:val="8"/>
   </w:num>
   <w:num w:numId="5" w16cid:durableId="862478210">
     <w:abstractNumId w:val="0"/>
@@ -4175,9 +5493,15 @@
     <w:abstractNumId w:val="1"/>
   </w:num>
   <w:num w:numId="7" w16cid:durableId="878249930">
-    <w:abstractNumId w:val="5"/>
+    <w:abstractNumId w:val="7"/>
   </w:num>
   <w:num w:numId="8" w16cid:durableId="883098887">
+    <w:abstractNumId w:val="6"/>
+  </w:num>
+  <w:num w:numId="9" w16cid:durableId="953290604">
+    <w:abstractNumId w:val="2"/>
+  </w:num>
+  <w:num w:numId="10" w16cid:durableId="1014528084">
     <w:abstractNumId w:val="4"/>
   </w:num>
 </w:numbering>

</xml_diff>